<commit_message>
inicio das correções enviadas pelo Zenilton.
</commit_message>
<xml_diff>
--- a/TCC/TCC_POS_Fabricio.docx
+++ b/TCC/TCC_POS_Fabricio.docx
@@ -37,7 +37,7 @@
           <w:sz w:val="24"/>
           <w:szCs w:val="24"/>
         </w:rPr>
-        <w:t>Programa de Pós-Graduação em Arquitetura de Software Distribuído</w:t>
+        <w:t>Pós-Graduação em Arquitetura de Software Distribuído</w:t>
       </w:r>
     </w:p>
     <w:p>
@@ -613,7 +613,23 @@
           <w:sz w:val="24"/>
           <w:szCs w:val="24"/>
         </w:rPr>
-        <w:t>da Pontifícia Universidade Católica de Minas Gerias, como requisito parcial para obtenção do título de Arquiteto de Software.</w:t>
+        <w:t xml:space="preserve">da Pontifícia Universidade Católica de Minas Gerias, como requisito parcial para obtenção do título </w:t>
+      </w:r>
+      <w:r>
+        <w:rPr>
+          <w:rFonts w:ascii="Arial" w:hAnsi="Arial" w:cs="Arial"/>
+          <w:sz w:val="24"/>
+          <w:szCs w:val="24"/>
+        </w:rPr>
+        <w:t>de Especialista em Arquitetura de Software Distribuído</w:t>
+      </w:r>
+      <w:r>
+        <w:rPr>
+          <w:rFonts w:ascii="Arial" w:hAnsi="Arial" w:cs="Arial"/>
+          <w:sz w:val="24"/>
+          <w:szCs w:val="24"/>
+        </w:rPr>
+        <w:t>.</w:t>
       </w:r>
     </w:p>
     <w:p>
@@ -655,16 +671,6 @@
         </w:rPr>
         <w:t>Zenilton Kleber Gonçalves do Patrocínio Júnior</w:t>
       </w:r>
-    </w:p>
-    <w:p>
-      <w:pPr>
-        <w:spacing w:after="0" w:line="360" w:lineRule="auto"/>
-        <w:rPr>
-          <w:rFonts w:ascii="Arial" w:hAnsi="Arial" w:cs="Arial"/>
-          <w:sz w:val="24"/>
-          <w:szCs w:val="24"/>
-        </w:rPr>
-      </w:pPr>
     </w:p>
     <w:p>
       <w:pPr>
@@ -982,7 +988,7 @@
           <w:sz w:val="24"/>
           <w:szCs w:val="24"/>
         </w:rPr>
-        <w:t>web service</w:t>
+        <w:t>Web Service</w:t>
       </w:r>
       <w:r>
         <w:rPr>
@@ -1125,7 +1131,7 @@
           <w:sz w:val="24"/>
           <w:szCs w:val="24"/>
         </w:rPr>
-        <w:t>Web service</w:t>
+        <w:t>Web Service</w:t>
       </w:r>
       <w:r>
         <w:rPr>
@@ -1280,39 +1286,57 @@
           <w:szCs w:val="24"/>
           <w:lang w:val="en-US"/>
         </w:rPr>
-        <w:t>This work aims to present a proposal for integration between the internal control system of the "cycle of blood" in Hemominas Foundation and the systems of other hospitals served by the institution solution for a more effective management and control over blood products produced in the Foundation Hemominas and distributed to various hospitals of Minas Gerais. We developed a web service using the Java language, to provide the service inclusion of patient data receiver of blood components that will be consumed by the systems of the hospitals. For this work a prototype client was developed to simulate the integration of hospitals with systems developed using the Java programming language.</w:t>
-      </w:r>
-    </w:p>
-    <w:p>
-      <w:pPr>
-        <w:spacing w:after="0" w:line="360" w:lineRule="auto"/>
-        <w:jc w:val="both"/>
+        <w:t xml:space="preserve">This work aims to present a proposal for integration between the internal control system of the "cycle of blood" in Hemominas Foundation and the systems of other hospitals served by the institution solution for a more effective management and control over blood products produced in the Foundation Hemominas and distributed to various hospitals of Minas Gerais. We developed a </w:t>
+      </w:r>
+      <w:r>
         <w:rPr>
           <w:rFonts w:ascii="Arial" w:hAnsi="Arial" w:cs="Arial"/>
           <w:sz w:val="24"/>
           <w:szCs w:val="24"/>
           <w:lang w:val="en-US"/>
         </w:rPr>
-      </w:pPr>
-    </w:p>
-    <w:p>
-      <w:pPr>
-        <w:spacing w:after="0" w:line="360" w:lineRule="auto"/>
-        <w:jc w:val="both"/>
+        <w:t>Web Service</w:t>
+      </w:r>
+      <w:r>
         <w:rPr>
           <w:rFonts w:ascii="Arial" w:hAnsi="Arial" w:cs="Arial"/>
           <w:sz w:val="24"/>
           <w:szCs w:val="24"/>
           <w:lang w:val="en-US"/>
         </w:rPr>
-      </w:pPr>
-      <w:r>
+        <w:t xml:space="preserve"> using the Java language, to provide the service inclusion of patient data receiver of blood components that will be consumed by the systems of the hospitals. For this work a prototype client was developed to simulate the integration of hospitals with systems developed using the Java programming language.</w:t>
+      </w:r>
+    </w:p>
+    <w:p>
+      <w:pPr>
+        <w:spacing w:after="0" w:line="360" w:lineRule="auto"/>
+        <w:jc w:val="both"/>
         <w:rPr>
           <w:rFonts w:ascii="Arial" w:hAnsi="Arial" w:cs="Arial"/>
           <w:sz w:val="24"/>
           <w:szCs w:val="24"/>
           <w:lang w:val="en-US"/>
         </w:rPr>
+      </w:pPr>
+    </w:p>
+    <w:p>
+      <w:pPr>
+        <w:spacing w:after="0" w:line="360" w:lineRule="auto"/>
+        <w:jc w:val="both"/>
+        <w:rPr>
+          <w:rFonts w:ascii="Arial" w:hAnsi="Arial" w:cs="Arial"/>
+          <w:sz w:val="24"/>
+          <w:szCs w:val="24"/>
+          <w:lang w:val="en-US"/>
+        </w:rPr>
+      </w:pPr>
+      <w:r>
+        <w:rPr>
+          <w:rFonts w:ascii="Arial" w:hAnsi="Arial" w:cs="Arial"/>
+          <w:sz w:val="24"/>
+          <w:szCs w:val="24"/>
+          <w:lang w:val="en-US"/>
+        </w:rPr>
         <w:t xml:space="preserve">Keywords: </w:t>
       </w:r>
       <w:r>
@@ -1322,7 +1346,7 @@
           <w:szCs w:val="24"/>
           <w:lang w:val="en-US"/>
         </w:rPr>
-        <w:t>Web service</w:t>
+        <w:t>Web Service</w:t>
       </w:r>
       <w:r>
         <w:rPr>
@@ -4171,7 +4195,7 @@
           <w:sz w:val="24"/>
           <w:szCs w:val="24"/>
         </w:rPr>
-        <w:t>web service</w:t>
+        <w:t>Web Service</w:t>
       </w:r>
       <w:r>
         <w:rPr>
@@ -4357,7 +4381,7 @@
           <w:sz w:val="24"/>
           <w:szCs w:val="24"/>
         </w:rPr>
-        <w:t>web service</w:t>
+        <w:t>Web Service</w:t>
       </w:r>
       <w:r>
         <w:rPr>
@@ -4397,7 +4421,7 @@
           <w:sz w:val="24"/>
           <w:szCs w:val="24"/>
         </w:rPr>
-        <w:t xml:space="preserve"> às aplicações enviar e receber dados em formato XML</w:t>
+        <w:t xml:space="preserve"> às aplicações enviar e receber dados em formato</w:t>
       </w:r>
       <w:r>
         <w:rPr>
@@ -4410,6 +4434,39 @@
       <w:r>
         <w:rPr>
           <w:rFonts w:ascii="Arial" w:hAnsi="Arial" w:cs="Arial"/>
+          <w:i/>
+          <w:sz w:val="24"/>
+          <w:szCs w:val="24"/>
+        </w:rPr>
+        <w:t>Extensible Markup Language</w:t>
+      </w:r>
+      <w:r>
+        <w:rPr>
+          <w:rFonts w:ascii="Arial" w:hAnsi="Arial" w:cs="Arial"/>
+          <w:sz w:val="24"/>
+          <w:szCs w:val="24"/>
+        </w:rPr>
+        <w:t xml:space="preserve">, </w:t>
+      </w:r>
+      <w:r>
+        <w:rPr>
+          <w:rFonts w:ascii="Arial" w:hAnsi="Arial" w:cs="Arial"/>
+          <w:sz w:val="24"/>
+          <w:szCs w:val="24"/>
+        </w:rPr>
+        <w:t>XML</w:t>
+      </w:r>
+      <w:r>
+        <w:rPr>
+          <w:rFonts w:ascii="Arial" w:hAnsi="Arial" w:cs="Arial"/>
+          <w:sz w:val="24"/>
+          <w:szCs w:val="24"/>
+        </w:rPr>
+        <w:t xml:space="preserve"> </w:t>
+      </w:r>
+      <w:r>
+        <w:rPr>
+          <w:rFonts w:ascii="Arial" w:hAnsi="Arial" w:cs="Arial"/>
           <w:sz w:val="24"/>
           <w:szCs w:val="24"/>
         </w:rPr>
@@ -4444,7 +4501,23 @@
           <w:sz w:val="24"/>
           <w:szCs w:val="24"/>
         </w:rPr>
-        <w:t>[2]</w:t>
+        <w:t>[</w:t>
+      </w:r>
+      <w:r>
+        <w:rPr>
+          <w:rFonts w:ascii="Arial" w:hAnsi="Arial" w:cs="Arial"/>
+          <w:sz w:val="24"/>
+          <w:szCs w:val="24"/>
+        </w:rPr>
+        <w:t>2</w:t>
+      </w:r>
+      <w:r>
+        <w:rPr>
+          <w:rFonts w:ascii="Arial" w:hAnsi="Arial" w:cs="Arial"/>
+          <w:sz w:val="24"/>
+          <w:szCs w:val="24"/>
+        </w:rPr>
+        <w:t>]</w:t>
       </w:r>
       <w:r>
         <w:rPr>
@@ -4484,7 +4557,7 @@
           <w:sz w:val="24"/>
           <w:szCs w:val="24"/>
         </w:rPr>
-        <w:t xml:space="preserve"> as mensagens são trocadas em formato universal, </w:t>
+        <w:t xml:space="preserve"> as mensagens são </w:t>
       </w:r>
       <w:r>
         <w:rPr>
@@ -4493,7 +4566,7 @@
           <w:szCs w:val="24"/>
         </w:rPr>
         <w:lastRenderedPageBreak/>
-        <w:t>o formato XML</w:t>
+        <w:t>trocadas em formato universal, o formato XML</w:t>
       </w:r>
       <w:r>
         <w:rPr>
@@ -4509,7 +4582,32 @@
           <w:sz w:val="24"/>
           <w:szCs w:val="24"/>
         </w:rPr>
-        <w:t>é uma recomendação da W3C</w:t>
+        <w:t xml:space="preserve">é uma recomendação da </w:t>
+      </w:r>
+      <w:r>
+        <w:rPr>
+          <w:rFonts w:ascii="Arial" w:hAnsi="Arial" w:cs="Arial"/>
+          <w:i/>
+          <w:sz w:val="24"/>
+          <w:szCs w:val="24"/>
+        </w:rPr>
+        <w:t>The World Wide Web Consortium</w:t>
+      </w:r>
+      <w:r>
+        <w:rPr>
+          <w:rFonts w:ascii="Arial" w:hAnsi="Arial" w:cs="Arial"/>
+          <w:sz w:val="24"/>
+          <w:szCs w:val="24"/>
+        </w:rPr>
+        <w:t xml:space="preserve">, </w:t>
+      </w:r>
+      <w:r>
+        <w:rPr>
+          <w:rFonts w:ascii="Arial" w:hAnsi="Arial" w:cs="Arial"/>
+          <w:sz w:val="24"/>
+          <w:szCs w:val="24"/>
+        </w:rPr>
+        <w:t>W3C</w:t>
       </w:r>
       <w:r>
         <w:rPr>
@@ -4609,7 +4707,7 @@
           <w:sz w:val="24"/>
           <w:szCs w:val="24"/>
         </w:rPr>
-        <w:t>web service</w:t>
+        <w:t>Web Service</w:t>
       </w:r>
       <w:r>
         <w:rPr>
@@ -4708,47 +4806,47 @@
           <w:sz w:val="24"/>
           <w:szCs w:val="24"/>
         </w:rPr>
-        <w:t>Existem diversos tipos de SGBD disponíveis</w:t>
-      </w:r>
-      <w:r>
-        <w:rPr>
-          <w:rFonts w:ascii="Arial" w:hAnsi="Arial" w:cs="Arial"/>
-          <w:sz w:val="24"/>
-          <w:szCs w:val="24"/>
-        </w:rPr>
-        <w:t xml:space="preserve"> no mercado</w:t>
-      </w:r>
-      <w:r>
-        <w:rPr>
-          <w:rFonts w:ascii="Arial" w:hAnsi="Arial" w:cs="Arial"/>
-          <w:sz w:val="24"/>
-          <w:szCs w:val="24"/>
-        </w:rPr>
-        <w:t xml:space="preserve"> e, durante </w:t>
-      </w:r>
-      <w:r>
-        <w:rPr>
-          <w:rFonts w:ascii="Arial" w:hAnsi="Arial" w:cs="Arial"/>
-          <w:sz w:val="24"/>
-          <w:szCs w:val="24"/>
-        </w:rPr>
-        <w:t>o curso</w:t>
-      </w:r>
-      <w:r>
-        <w:rPr>
-          <w:rFonts w:ascii="Arial" w:hAnsi="Arial" w:cs="Arial"/>
-          <w:sz w:val="24"/>
-          <w:szCs w:val="24"/>
-        </w:rPr>
-        <w:t xml:space="preserve"> tivemos contato com alguns deles</w:t>
-      </w:r>
-      <w:r>
-        <w:rPr>
-          <w:rFonts w:ascii="Arial" w:hAnsi="Arial" w:cs="Arial"/>
-          <w:sz w:val="24"/>
-          <w:szCs w:val="24"/>
-        </w:rPr>
-        <w:t xml:space="preserve">, mas a escolha do SGBD </w:t>
+        <w:t xml:space="preserve">Existem diversos tipos de </w:t>
+      </w:r>
+      <w:r>
+        <w:rPr>
+          <w:rFonts w:ascii="Arial" w:hAnsi="Arial" w:cs="Arial"/>
+          <w:sz w:val="24"/>
+          <w:szCs w:val="24"/>
+        </w:rPr>
+        <w:t xml:space="preserve">Sistemas Gerenciadores de Banco de Dados, </w:t>
+      </w:r>
+      <w:r>
+        <w:rPr>
+          <w:rFonts w:ascii="Arial" w:hAnsi="Arial" w:cs="Arial"/>
+          <w:sz w:val="24"/>
+          <w:szCs w:val="24"/>
+        </w:rPr>
+        <w:t>SGBD</w:t>
+      </w:r>
+      <w:r>
+        <w:rPr>
+          <w:rFonts w:ascii="Arial" w:hAnsi="Arial" w:cs="Arial"/>
+          <w:sz w:val="24"/>
+          <w:szCs w:val="24"/>
+        </w:rPr>
+        <w:t>,</w:t>
+      </w:r>
+      <w:r>
+        <w:rPr>
+          <w:rFonts w:ascii="Arial" w:hAnsi="Arial" w:cs="Arial"/>
+          <w:sz w:val="24"/>
+          <w:szCs w:val="24"/>
+        </w:rPr>
+        <w:t xml:space="preserve"> disponíveis</w:t>
+      </w:r>
+      <w:r>
+        <w:rPr>
+          <w:rFonts w:ascii="Arial" w:hAnsi="Arial" w:cs="Arial"/>
+          <w:sz w:val="24"/>
+          <w:szCs w:val="24"/>
+        </w:rPr>
+        <w:t xml:space="preserve"> no mercado mas a escolha do SGBD </w:t>
       </w:r>
       <w:r>
         <w:rPr>
@@ -5033,7 +5131,7 @@
           <w:sz w:val="24"/>
           <w:szCs w:val="24"/>
         </w:rPr>
-        <w:t>01</w:t>
+        <w:t>1</w:t>
       </w:r>
       <w:r>
         <w:rPr>
@@ -5423,7 +5521,6 @@
           <w:szCs w:val="24"/>
         </w:rPr>
       </w:pPr>
-      <w:bookmarkStart w:id="4" w:name="_Toc403419496"/>
       <w:r>
         <w:rPr>
           <w:rFonts w:ascii="Arial" w:hAnsi="Arial" w:cs="Arial"/>
@@ -5434,7 +5531,6 @@
         <w:lastRenderedPageBreak/>
         <w:t>Web Service</w:t>
       </w:r>
-      <w:bookmarkEnd w:id="4"/>
     </w:p>
     <w:p>
       <w:pPr>
@@ -5465,15 +5561,15 @@
           <w:sz w:val="24"/>
           <w:szCs w:val="24"/>
         </w:rPr>
-        <w:t>W</w:t>
-      </w:r>
-      <w:r>
-        <w:rPr>
-          <w:rFonts w:ascii="Arial" w:hAnsi="Arial" w:cs="Arial"/>
-          <w:sz w:val="24"/>
-          <w:szCs w:val="24"/>
-        </w:rPr>
-        <w:t>eb Service consiste de uma camada de software baseada em uma arquitetura orientada a serviços em que as interface</w:t>
+        <w:t>Web Service</w:t>
+      </w:r>
+      <w:r>
+        <w:rPr>
+          <w:rFonts w:ascii="Arial" w:hAnsi="Arial" w:cs="Arial"/>
+          <w:sz w:val="24"/>
+          <w:szCs w:val="24"/>
+        </w:rPr>
+        <w:t xml:space="preserve"> consiste de uma camada de software baseada em uma arquitetura orientada a serviços em que as interface</w:t>
       </w:r>
       <w:r>
         <w:rPr>
@@ -5489,7 +5585,40 @@
           <w:sz w:val="24"/>
           <w:szCs w:val="24"/>
         </w:rPr>
-        <w:t xml:space="preserve">Internet (HTTP, SMTP, FTP). Além disso, as mensagens enviadas podem ser em XML ou JSON. Essa última apresenta crescente popularidade, embora a primeira </w:t>
+        <w:t>Internet (HTTP, SMTP, FTP). Além disso, as mensagens enviadas podem ser em XML ou JSON</w:t>
+      </w:r>
+      <w:r>
+        <w:rPr>
+          <w:rFonts w:ascii="Arial" w:hAnsi="Arial" w:cs="Arial"/>
+          <w:sz w:val="24"/>
+          <w:szCs w:val="24"/>
+        </w:rPr>
+        <w:t>,</w:t>
+      </w:r>
+      <w:r>
+        <w:rPr>
+          <w:rFonts w:ascii="Arial" w:hAnsi="Arial" w:cs="Arial"/>
+          <w:sz w:val="24"/>
+          <w:szCs w:val="24"/>
+        </w:rPr>
+        <w:t xml:space="preserve"> </w:t>
+      </w:r>
+      <w:r>
+        <w:rPr>
+          <w:rFonts w:ascii="Arial" w:hAnsi="Arial" w:cs="Arial"/>
+          <w:i/>
+          <w:sz w:val="24"/>
+          <w:szCs w:val="24"/>
+        </w:rPr>
+        <w:t>JavaScript Object Notation</w:t>
+      </w:r>
+      <w:r>
+        <w:rPr>
+          <w:rFonts w:ascii="Arial" w:hAnsi="Arial" w:cs="Arial"/>
+          <w:sz w:val="24"/>
+          <w:szCs w:val="24"/>
+        </w:rPr>
+        <w:t xml:space="preserve">. Essa última apresenta crescente popularidade, embora a primeira </w:t>
       </w:r>
       <w:r>
         <w:rPr>
@@ -5557,6 +5686,23 @@
           <w:sz w:val="24"/>
           <w:szCs w:val="24"/>
         </w:rPr>
+        <w:t xml:space="preserve">, </w:t>
+      </w:r>
+      <w:r>
+        <w:rPr>
+          <w:rFonts w:ascii="Arial" w:hAnsi="Arial" w:cs="Arial"/>
+          <w:i/>
+          <w:sz w:val="24"/>
+          <w:szCs w:val="24"/>
+        </w:rPr>
+        <w:t>Standard Generalized Markup Language</w:t>
+      </w:r>
+      <w:r>
+        <w:rPr>
+          <w:rFonts w:ascii="Arial" w:hAnsi="Arial" w:cs="Arial"/>
+          <w:sz w:val="24"/>
+          <w:szCs w:val="24"/>
+        </w:rPr>
         <w:t xml:space="preserve"> </w:t>
       </w:r>
       <w:r>
@@ -5664,7 +5810,23 @@
           <w:sz w:val="24"/>
           <w:szCs w:val="24"/>
         </w:rPr>
-        <w:t>, sobretudo na troca de mensagens entre Web Services e seus clientes.</w:t>
+        <w:t xml:space="preserve">, sobretudo na troca de mensagens entre </w:t>
+      </w:r>
+      <w:r>
+        <w:rPr>
+          <w:rFonts w:ascii="Arial" w:hAnsi="Arial" w:cs="Arial"/>
+          <w:sz w:val="24"/>
+          <w:szCs w:val="24"/>
+        </w:rPr>
+        <w:t>Web Service</w:t>
+      </w:r>
+      <w:r>
+        <w:rPr>
+          <w:rFonts w:ascii="Arial" w:hAnsi="Arial" w:cs="Arial"/>
+          <w:sz w:val="24"/>
+          <w:szCs w:val="24"/>
+        </w:rPr>
+        <w:t>s e seus clientes.</w:t>
       </w:r>
     </w:p>
     <w:p>
@@ -5693,7 +5855,7 @@
           <w:sz w:val="24"/>
           <w:szCs w:val="24"/>
         </w:rPr>
-        <w:t>web service</w:t>
+        <w:t>Web Service</w:t>
       </w:r>
       <w:r>
         <w:rPr>
@@ -5774,7 +5936,7 @@
           <w:sz w:val="24"/>
           <w:szCs w:val="24"/>
         </w:rPr>
-        <w:t>web service</w:t>
+        <w:t>Web Service</w:t>
       </w:r>
       <w:r>
         <w:rPr>
@@ -5947,7 +6109,7 @@
           <w:sz w:val="24"/>
           <w:szCs w:val="24"/>
         </w:rPr>
-        <w:t>02</w:t>
+        <w:t>2</w:t>
       </w:r>
       <w:r>
         <w:rPr>
@@ -6075,7 +6237,6 @@
           <w:sz w:val="24"/>
           <w:szCs w:val="24"/>
         </w:rPr>
-        <w:lastRenderedPageBreak/>
         <w:t xml:space="preserve">Figura 2: </w:t>
       </w:r>
       <w:r>
@@ -6228,7 +6389,15 @@
           <w:sz w:val="24"/>
           <w:szCs w:val="24"/>
         </w:rPr>
-        <w:t xml:space="preserve"> sistemas dos hospitais.</w:t>
+        <w:t xml:space="preserve"> sistemas dos hospitais</w:t>
+      </w:r>
+      <w:r>
+        <w:rPr>
+          <w:rFonts w:ascii="Arial" w:hAnsi="Arial" w:cs="Arial"/>
+          <w:sz w:val="24"/>
+          <w:szCs w:val="24"/>
+        </w:rPr>
+        <w:t>. (Ver figura 3)</w:t>
       </w:r>
     </w:p>
     <w:p>
@@ -6407,6 +6576,50 @@
         </w:rPr>
         <w:t xml:space="preserve"> paciente.</w:t>
       </w:r>
+      <w:r>
+        <w:rPr>
+          <w:rFonts w:ascii="Arial" w:hAnsi="Arial" w:cs="Arial"/>
+          <w:sz w:val="24"/>
+          <w:szCs w:val="24"/>
+        </w:rPr>
+        <w:t xml:space="preserve"> </w:t>
+      </w:r>
+      <w:r>
+        <w:rPr>
+          <w:rFonts w:ascii="Arial" w:hAnsi="Arial" w:cs="Arial"/>
+          <w:sz w:val="24"/>
+          <w:szCs w:val="24"/>
+        </w:rPr>
+        <w:t xml:space="preserve">(Ver figura </w:t>
+      </w:r>
+      <w:r>
+        <w:rPr>
+          <w:rFonts w:ascii="Arial" w:hAnsi="Arial" w:cs="Arial"/>
+          <w:sz w:val="24"/>
+          <w:szCs w:val="24"/>
+        </w:rPr>
+        <w:t>4</w:t>
+      </w:r>
+      <w:r>
+        <w:rPr>
+          <w:rFonts w:ascii="Arial" w:hAnsi="Arial" w:cs="Arial"/>
+          <w:sz w:val="24"/>
+          <w:szCs w:val="24"/>
+        </w:rPr>
+        <w:t>)</w:t>
+      </w:r>
+    </w:p>
+    <w:p>
+      <w:pPr>
+        <w:spacing w:after="0" w:line="360" w:lineRule="auto"/>
+        <w:ind w:firstLine="708"/>
+        <w:jc w:val="both"/>
+        <w:rPr>
+          <w:rFonts w:ascii="Arial" w:hAnsi="Arial" w:cs="Arial"/>
+          <w:sz w:val="24"/>
+          <w:szCs w:val="24"/>
+        </w:rPr>
+      </w:pPr>
     </w:p>
     <w:p>
       <w:pPr>
@@ -6459,7 +6672,6 @@
           <w:sz w:val="24"/>
           <w:szCs w:val="24"/>
         </w:rPr>
-        <w:lastRenderedPageBreak/>
         <w:t>Figura 4: Método RecebeDadosPaciente</w:t>
       </w:r>
     </w:p>
@@ -6654,43 +6866,43 @@
         </w:rPr>
         <w:t>.</w:t>
       </w:r>
-    </w:p>
-    <w:p>
-      <w:pPr>
-        <w:spacing w:after="0" w:line="360" w:lineRule="auto"/>
-        <w:jc w:val="both"/>
-        <w:rPr>
-          <w:rFonts w:ascii="Arial" w:hAnsi="Arial" w:cs="Arial"/>
-          <w:sz w:val="24"/>
-          <w:szCs w:val="24"/>
-        </w:rPr>
-      </w:pPr>
-    </w:p>
-    <w:p>
-      <w:pPr>
-        <w:spacing w:after="0" w:line="360" w:lineRule="auto"/>
-        <w:jc w:val="both"/>
-        <w:rPr>
-          <w:rFonts w:ascii="Arial" w:hAnsi="Arial" w:cs="Arial"/>
-          <w:sz w:val="24"/>
-          <w:szCs w:val="24"/>
-        </w:rPr>
-      </w:pPr>
-    </w:p>
-    <w:p>
-      <w:pPr>
-        <w:spacing w:after="0" w:line="360" w:lineRule="auto"/>
-        <w:jc w:val="both"/>
-        <w:rPr>
-          <w:rFonts w:ascii="Arial" w:hAnsi="Arial" w:cs="Arial"/>
-          <w:sz w:val="24"/>
-          <w:szCs w:val="24"/>
-        </w:rPr>
-      </w:pPr>
-    </w:p>
-    <w:p>
-      <w:pPr>
-        <w:spacing w:after="0" w:line="360" w:lineRule="auto"/>
+      <w:r>
+        <w:rPr>
+          <w:rFonts w:ascii="Arial" w:hAnsi="Arial" w:cs="Arial"/>
+          <w:sz w:val="24"/>
+          <w:szCs w:val="24"/>
+        </w:rPr>
+        <w:t xml:space="preserve"> </w:t>
+      </w:r>
+      <w:r>
+        <w:rPr>
+          <w:rFonts w:ascii="Arial" w:hAnsi="Arial" w:cs="Arial"/>
+          <w:sz w:val="24"/>
+          <w:szCs w:val="24"/>
+        </w:rPr>
+        <w:t xml:space="preserve">(Ver figura </w:t>
+      </w:r>
+      <w:r>
+        <w:rPr>
+          <w:rFonts w:ascii="Arial" w:hAnsi="Arial" w:cs="Arial"/>
+          <w:sz w:val="24"/>
+          <w:szCs w:val="24"/>
+        </w:rPr>
+        <w:t>5</w:t>
+      </w:r>
+      <w:r>
+        <w:rPr>
+          <w:rFonts w:ascii="Arial" w:hAnsi="Arial" w:cs="Arial"/>
+          <w:sz w:val="24"/>
+          <w:szCs w:val="24"/>
+        </w:rPr>
+        <w:t>)</w:t>
+      </w:r>
+    </w:p>
+    <w:p>
+      <w:pPr>
+        <w:spacing w:after="0" w:line="360" w:lineRule="auto"/>
+        <w:ind w:firstLine="708"/>
         <w:jc w:val="both"/>
         <w:rPr>
           <w:rFonts w:ascii="Arial" w:hAnsi="Arial" w:cs="Arial"/>
@@ -6993,7 +7205,7 @@
           <w:sz w:val="24"/>
           <w:szCs w:val="24"/>
         </w:rPr>
-        <w:t>web service</w:t>
+        <w:t>Web Service</w:t>
       </w:r>
       <w:r>
         <w:rPr>
@@ -7095,21 +7307,43 @@
         </w:rPr>
         <w:t>tecer algum erro, retorna falso.</w:t>
       </w:r>
-    </w:p>
-    <w:p>
-      <w:pPr>
-        <w:spacing w:after="0" w:line="360" w:lineRule="auto"/>
-        <w:jc w:val="both"/>
-        <w:rPr>
-          <w:rFonts w:ascii="Arial" w:hAnsi="Arial" w:cs="Arial"/>
-          <w:sz w:val="24"/>
-          <w:szCs w:val="24"/>
-        </w:rPr>
-      </w:pPr>
-    </w:p>
-    <w:p>
-      <w:pPr>
-        <w:spacing w:after="0" w:line="360" w:lineRule="auto"/>
+      <w:r>
+        <w:rPr>
+          <w:rFonts w:ascii="Arial" w:hAnsi="Arial" w:cs="Arial"/>
+          <w:sz w:val="24"/>
+          <w:szCs w:val="24"/>
+        </w:rPr>
+        <w:t xml:space="preserve"> </w:t>
+      </w:r>
+      <w:r>
+        <w:rPr>
+          <w:rFonts w:ascii="Arial" w:hAnsi="Arial" w:cs="Arial"/>
+          <w:sz w:val="24"/>
+          <w:szCs w:val="24"/>
+        </w:rPr>
+        <w:t xml:space="preserve">(Ver figura </w:t>
+      </w:r>
+      <w:r>
+        <w:rPr>
+          <w:rFonts w:ascii="Arial" w:hAnsi="Arial" w:cs="Arial"/>
+          <w:sz w:val="24"/>
+          <w:szCs w:val="24"/>
+        </w:rPr>
+        <w:t>6</w:t>
+      </w:r>
+      <w:r>
+        <w:rPr>
+          <w:rFonts w:ascii="Arial" w:hAnsi="Arial" w:cs="Arial"/>
+          <w:sz w:val="24"/>
+          <w:szCs w:val="24"/>
+        </w:rPr>
+        <w:t>)</w:t>
+      </w:r>
+    </w:p>
+    <w:p>
+      <w:pPr>
+        <w:spacing w:after="0" w:line="360" w:lineRule="auto"/>
+        <w:ind w:firstLine="708"/>
         <w:jc w:val="both"/>
         <w:rPr>
           <w:rFonts w:ascii="Arial" w:hAnsi="Arial" w:cs="Arial"/>
@@ -7323,6 +7557,38 @@
         </w:rPr>
         <w:t>&gt;. O objeto Reacoes possui os seguintes dados que serão retornados: código do paciente, nome do paciente, código do procedimento, data do procedimento e reação ocorrida.</w:t>
       </w:r>
+      <w:r>
+        <w:rPr>
+          <w:rFonts w:ascii="Arial" w:hAnsi="Arial" w:cs="Arial"/>
+          <w:sz w:val="24"/>
+          <w:szCs w:val="24"/>
+        </w:rPr>
+        <w:t xml:space="preserve"> </w:t>
+      </w:r>
+      <w:r>
+        <w:rPr>
+          <w:rFonts w:ascii="Arial" w:hAnsi="Arial" w:cs="Arial"/>
+          <w:sz w:val="24"/>
+          <w:szCs w:val="24"/>
+        </w:rPr>
+        <w:t xml:space="preserve">(Ver figura </w:t>
+      </w:r>
+      <w:r>
+        <w:rPr>
+          <w:rFonts w:ascii="Arial" w:hAnsi="Arial" w:cs="Arial"/>
+          <w:sz w:val="24"/>
+          <w:szCs w:val="24"/>
+        </w:rPr>
+        <w:t>7</w:t>
+      </w:r>
+      <w:r>
+        <w:rPr>
+          <w:rFonts w:ascii="Arial" w:hAnsi="Arial" w:cs="Arial"/>
+          <w:sz w:val="24"/>
+          <w:szCs w:val="24"/>
+        </w:rPr>
+        <w:t>)</w:t>
+      </w:r>
     </w:p>
     <w:p>
       <w:pPr>
@@ -7523,6 +7789,40 @@
         </w:rPr>
         <w:t xml:space="preserve"> verdadeiro, no caso de acontecer algum erro, retorna falso.</w:t>
       </w:r>
+      <w:r>
+        <w:rPr>
+          <w:rFonts w:ascii="Arial" w:hAnsi="Arial" w:cs="Arial"/>
+          <w:sz w:val="24"/>
+          <w:szCs w:val="24"/>
+        </w:rPr>
+        <w:t xml:space="preserve"> </w:t>
+      </w:r>
+      <w:r>
+        <w:rPr>
+          <w:rFonts w:ascii="Arial" w:hAnsi="Arial" w:cs="Arial"/>
+          <w:sz w:val="24"/>
+          <w:szCs w:val="24"/>
+        </w:rPr>
+        <w:t xml:space="preserve">(Ver figura </w:t>
+      </w:r>
+      <w:r>
+        <w:rPr>
+          <w:rFonts w:ascii="Arial" w:hAnsi="Arial" w:cs="Arial"/>
+          <w:sz w:val="24"/>
+          <w:szCs w:val="24"/>
+        </w:rPr>
+        <w:t>8</w:t>
+      </w:r>
+      <w:bookmarkStart w:id="4" w:name="_GoBack"/>
+      <w:bookmarkEnd w:id="4"/>
+      <w:r>
+        <w:rPr>
+          <w:rFonts w:ascii="Arial" w:hAnsi="Arial" w:cs="Arial"/>
+          <w:sz w:val="24"/>
+          <w:szCs w:val="24"/>
+        </w:rPr>
+        <w:t>)</w:t>
+      </w:r>
     </w:p>
     <w:p>
       <w:pPr>
@@ -8481,17 +8781,7 @@
           <w:sz w:val="24"/>
           <w:szCs w:val="24"/>
         </w:rPr>
-        <w:t>A realização des</w:t>
-      </w:r>
-      <w:bookmarkStart w:id="7" w:name="_GoBack"/>
-      <w:bookmarkEnd w:id="7"/>
-      <w:r>
-        <w:rPr>
-          <w:rFonts w:ascii="Arial" w:hAnsi="Arial" w:cs="Arial"/>
-          <w:sz w:val="24"/>
-          <w:szCs w:val="24"/>
-        </w:rPr>
-        <w:t xml:space="preserve">te </w:t>
+        <w:t xml:space="preserve">A realização deste </w:t>
       </w:r>
       <w:r>
         <w:rPr>
@@ -8524,7 +8814,16 @@
           <w:sz w:val="24"/>
           <w:szCs w:val="24"/>
         </w:rPr>
-        <w:t>web services</w:t>
+        <w:t>Web Service</w:t>
+      </w:r>
+      <w:r>
+        <w:rPr>
+          <w:rFonts w:ascii="Arial" w:hAnsi="Arial" w:cs="Arial"/>
+          <w:i/>
+          <w:sz w:val="24"/>
+          <w:szCs w:val="24"/>
+        </w:rPr>
+        <w:t>s</w:t>
       </w:r>
       <w:r>
         <w:rPr>
@@ -8562,7 +8861,7 @@
           <w:sz w:val="24"/>
           <w:szCs w:val="24"/>
         </w:rPr>
-        <w:t>web service</w:t>
+        <w:t>Web Service</w:t>
       </w:r>
       <w:r>
         <w:rPr>
@@ -8679,7 +8978,7 @@
           <w:sz w:val="24"/>
           <w:szCs w:val="24"/>
         </w:rPr>
-        <w:t>web service</w:t>
+        <w:t>Web Service</w:t>
       </w:r>
       <w:r>
         <w:rPr>
@@ -8719,7 +9018,7 @@
           <w:szCs w:val="24"/>
         </w:rPr>
       </w:pPr>
-      <w:bookmarkStart w:id="8" w:name="_Toc403419499"/>
+      <w:bookmarkStart w:id="7" w:name="_Toc403419499"/>
       <w:r>
         <w:rPr>
           <w:rFonts w:ascii="Arial" w:hAnsi="Arial" w:cs="Arial"/>
@@ -8729,7 +9028,7 @@
         </w:rPr>
         <w:t>Trabalhos futuros</w:t>
       </w:r>
-      <w:bookmarkEnd w:id="8"/>
+      <w:bookmarkEnd w:id="7"/>
     </w:p>
     <w:p>
       <w:pPr>
@@ -8895,7 +9194,7 @@
           <w:szCs w:val="24"/>
         </w:rPr>
       </w:pPr>
-      <w:bookmarkStart w:id="9" w:name="_Toc403419500"/>
+      <w:bookmarkStart w:id="8" w:name="_Toc403419500"/>
       <w:r>
         <w:rPr>
           <w:rFonts w:ascii="Arial" w:hAnsi="Arial" w:cs="Arial"/>
@@ -8907,7 +9206,7 @@
         <w:lastRenderedPageBreak/>
         <w:t>REFERÊNCIAS</w:t>
       </w:r>
-      <w:bookmarkEnd w:id="9"/>
+      <w:bookmarkEnd w:id="8"/>
     </w:p>
     <w:p>
       <w:pPr>
@@ -8937,7 +9236,7 @@
           <w:szCs w:val="24"/>
         </w:rPr>
       </w:pPr>
-      <w:bookmarkStart w:id="10" w:name="_Ref403416837"/>
+      <w:bookmarkStart w:id="9" w:name="_Ref403416837"/>
       <w:r>
         <w:rPr>
           <w:rFonts w:ascii="Arial" w:hAnsi="Arial" w:cs="Arial"/>
@@ -8973,7 +9272,7 @@
         </w:rPr>
         <w:t>, acessado em 10/11/2014.</w:t>
       </w:r>
-      <w:bookmarkEnd w:id="10"/>
+      <w:bookmarkEnd w:id="9"/>
     </w:p>
     <w:p>
       <w:pPr>
@@ -9003,8 +9302,8 @@
           <w:szCs w:val="24"/>
         </w:rPr>
       </w:pPr>
-      <w:bookmarkStart w:id="11" w:name="_Ref403417330"/>
-      <w:bookmarkEnd w:id="11"/>
+      <w:bookmarkStart w:id="10" w:name="_Ref403417330"/>
+      <w:bookmarkEnd w:id="10"/>
       <w:r>
         <w:rPr>
           <w:rFonts w:ascii="Arial" w:hAnsi="Arial" w:cs="Arial"/>
@@ -9075,7 +9374,7 @@
           <w:lang w:val="en-US"/>
         </w:rPr>
       </w:pPr>
-      <w:bookmarkStart w:id="12" w:name="_Ref403417894"/>
+      <w:bookmarkStart w:id="11" w:name="_Ref403417894"/>
       <w:r>
         <w:rPr>
           <w:rFonts w:ascii="Arial" w:hAnsi="Arial" w:cs="Arial"/>
@@ -9106,7 +9405,7 @@
         </w:rPr>
         <w:t>, acessado em 10/11/2014.</w:t>
       </w:r>
-      <w:bookmarkEnd w:id="12"/>
+      <w:bookmarkEnd w:id="11"/>
     </w:p>
     <w:p>
       <w:pPr>
@@ -9134,8 +9433,8 @@
           <w:szCs w:val="24"/>
         </w:rPr>
       </w:pPr>
-      <w:bookmarkStart w:id="13" w:name="_Ref403418896"/>
-      <w:bookmarkEnd w:id="13"/>
+      <w:bookmarkStart w:id="12" w:name="_Ref403418896"/>
+      <w:bookmarkEnd w:id="12"/>
       <w:r>
         <w:rPr>
           <w:rFonts w:ascii="Arial" w:hAnsi="Arial" w:cs="Arial"/>
@@ -9277,7 +9576,7 @@
           <w:rPr>
             <w:noProof/>
           </w:rPr>
-          <w:t>20</w:t>
+          <w:t>21</w:t>
         </w:r>
         <w:r>
           <w:fldChar w:fldCharType="end"/>
@@ -10707,7 +11006,7 @@
 </file>
 
 <file path=customXml/itemProps1.xml><?xml version="1.0" encoding="utf-8"?>
-<ds:datastoreItem xmlns:ds="http://schemas.openxmlformats.org/officeDocument/2006/customXml" ds:itemID="{D96FE427-5ADE-449D-85AE-3CA138BFA857}">
+<ds:datastoreItem xmlns:ds="http://schemas.openxmlformats.org/officeDocument/2006/customXml" ds:itemID="{61027F6A-CB49-49EF-9483-30C16F6F2E0C}">
   <ds:schemaRefs>
     <ds:schemaRef ds:uri="http://schemas.openxmlformats.org/officeDocument/2006/bibliography"/>
   </ds:schemaRefs>

</xml_diff>